<commit_message>
Ag and Food web revisions reviewer 1 part 1.
</commit_message>
<xml_diff>
--- a/Manuscripts/hairy vetch manuscript figures.docx
+++ b/Manuscripts/hairy vetch manuscript figures.docx
@@ -1,6 +1,6 @@
 
 <file path=word/document.xml><?xml version="1.0" encoding="utf-8"?>
-<w:document xmlns:wpc="http://schemas.microsoft.com/office/word/2010/wordprocessingCanvas" xmlns:cx="http://schemas.microsoft.com/office/drawing/2014/chartex" xmlns:cx1="http://schemas.microsoft.com/office/drawing/2015/9/8/chartex" xmlns:cx2="http://schemas.microsoft.com/office/drawing/2015/10/21/chartex" xmlns:cx3="http://schemas.microsoft.com/office/drawing/2016/5/9/chartex" xmlns:cx4="http://schemas.microsoft.com/office/drawing/2016/5/10/chartex" xmlns:cx5="http://schemas.microsoft.com/office/drawing/2016/5/11/chartex" xmlns:cx6="http://schemas.microsoft.com/office/drawing/2016/5/12/chartex" xmlns:cx7="http://schemas.microsoft.com/office/drawing/2016/5/13/chartex" xmlns:cx8="http://schemas.microsoft.com/office/drawing/2016/5/14/chartex" xmlns:mc="http://schemas.openxmlformats.org/markup-compatibility/2006" xmlns:aink="http://schemas.microsoft.com/office/drawing/2016/ink" xmlns:am3d="http://schemas.microsoft.com/office/drawing/2017/model3d" xmlns:o="urn:schemas-microsoft-com:office:office" xmlns:r="http://schemas.openxmlformats.org/officeDocument/2006/relationships" xmlns:m="http://schemas.openxmlformats.org/officeDocument/2006/math" xmlns:v="urn:schemas-microsoft-com:vml" xmlns:wp14="http://schemas.microsoft.com/office/word/2010/wordprocessingDrawing" xmlns:wp="http://schemas.openxmlformats.org/drawingml/2006/wordprocessingDrawing" xmlns:w10="urn:schemas-microsoft-com:office:word" xmlns:w="http://schemas.openxmlformats.org/wordprocessingml/2006/main" xmlns:w14="http://schemas.microsoft.com/office/word/2010/wordml" xmlns:w15="http://schemas.microsoft.com/office/word/2012/wordml" xmlns:w16cex="http://schemas.microsoft.com/office/word/2018/wordml/cex" xmlns:w16cid="http://schemas.microsoft.com/office/word/2016/wordml/cid" xmlns:w16="http://schemas.microsoft.com/office/word/2018/wordml" xmlns:w16sdtdh="http://schemas.microsoft.com/office/word/2020/wordml/sdtdatahash" xmlns:w16se="http://schemas.microsoft.com/office/word/2015/wordml/symex" xmlns:wpg="http://schemas.microsoft.com/office/word/2010/wordprocessingGroup" xmlns:wpi="http://schemas.microsoft.com/office/word/2010/wordprocessingInk" xmlns:wne="http://schemas.microsoft.com/office/word/2006/wordml" xmlns:wps="http://schemas.microsoft.com/office/word/2010/wordprocessingShape" mc:Ignorable="w14 w15 w16se w16cid w16 w16cex w16sdtdh wp14">
+<w:document xmlns:wpc="http://schemas.microsoft.com/office/word/2010/wordprocessingCanvas" xmlns:cx="http://schemas.microsoft.com/office/drawing/2014/chartex" xmlns:cx1="http://schemas.microsoft.com/office/drawing/2015/9/8/chartex" xmlns:cx2="http://schemas.microsoft.com/office/drawing/2015/10/21/chartex" xmlns:cx3="http://schemas.microsoft.com/office/drawing/2016/5/9/chartex" xmlns:cx4="http://schemas.microsoft.com/office/drawing/2016/5/10/chartex" xmlns:cx5="http://schemas.microsoft.com/office/drawing/2016/5/11/chartex" xmlns:cx6="http://schemas.microsoft.com/office/drawing/2016/5/12/chartex" xmlns:cx7="http://schemas.microsoft.com/office/drawing/2016/5/13/chartex" xmlns:cx8="http://schemas.microsoft.com/office/drawing/2016/5/14/chartex" xmlns:mc="http://schemas.openxmlformats.org/markup-compatibility/2006" xmlns:aink="http://schemas.microsoft.com/office/drawing/2016/ink" xmlns:am3d="http://schemas.microsoft.com/office/drawing/2017/model3d" xmlns:o="urn:schemas-microsoft-com:office:office" xmlns:oel="http://schemas.microsoft.com/office/2019/extlst" xmlns:r="http://schemas.openxmlformats.org/officeDocument/2006/relationships" xmlns:m="http://schemas.openxmlformats.org/officeDocument/2006/math" xmlns:v="urn:schemas-microsoft-com:vml" xmlns:wp14="http://schemas.microsoft.com/office/word/2010/wordprocessingDrawing" xmlns:wp="http://schemas.openxmlformats.org/drawingml/2006/wordprocessingDrawing" xmlns:w10="urn:schemas-microsoft-com:office:word" xmlns:w="http://schemas.openxmlformats.org/wordprocessingml/2006/main" xmlns:w14="http://schemas.microsoft.com/office/word/2010/wordml" xmlns:w15="http://schemas.microsoft.com/office/word/2012/wordml" xmlns:w16cex="http://schemas.microsoft.com/office/word/2018/wordml/cex" xmlns:w16cid="http://schemas.microsoft.com/office/word/2016/wordml/cid" xmlns:w16="http://schemas.microsoft.com/office/word/2018/wordml" xmlns:w16sdtdh="http://schemas.microsoft.com/office/word/2020/wordml/sdtdatahash" xmlns:w16se="http://schemas.microsoft.com/office/word/2015/wordml/symex" xmlns:wpg="http://schemas.microsoft.com/office/word/2010/wordprocessingGroup" xmlns:wpi="http://schemas.microsoft.com/office/word/2010/wordprocessingInk" xmlns:wne="http://schemas.microsoft.com/office/word/2006/wordml" xmlns:wps="http://schemas.microsoft.com/office/word/2010/wordprocessingShape" mc:Ignorable="w14 w15 w16se w16cid w16 w16cex w16sdtdh wp14">
   <w:body>
     <w:p>
       <w:pPr>
@@ -22,18 +22,27 @@
       <w:pPr>
         <w:spacing w:line="480" w:lineRule="auto"/>
       </w:pPr>
-      <w:r>
-        <w:t xml:space="preserve">Fig. 1. Sampling locations for crop and non-crop transects. All cultivated dry pea fields were spring-planted fields in rotation with cereals. Non-agricultural sites included open public lands or lands that gave permission to sample. Color indicates presence or absence of PEMV at a given transect. The transects at </w:t>
-      </w:r>
-      <w:proofErr w:type="spellStart"/>
-      <w:r>
-        <w:t>Wawawai</w:t>
-      </w:r>
-      <w:proofErr w:type="spellEnd"/>
-      <w:r>
-        <w:t xml:space="preserve"> Canyon (westernmost non-agricultural site) yielded mixed populations of infected and non-infected plant hosts.</w:t>
-      </w:r>
-    </w:p>
+      <w:bookmarkStart w:id="0" w:name="_Hlk121212027"/>
+      <w:r>
+        <w:t>Fig. 1. Sampling locations for</w:t>
+      </w:r>
+      <w:r>
+        <w:t xml:space="preserve"> each unique</w:t>
+      </w:r>
+      <w:r>
+        <w:t xml:space="preserve"> crop and non-crop </w:t>
+      </w:r>
+      <w:r>
+        <w:t>site</w:t>
+      </w:r>
+      <w:r>
+        <w:t xml:space="preserve">. All cultivated dry pea fields were spring-planted fields in rotation with cereals. Non-agricultural sites included open public lands or lands that gave permission to sample. Color indicates presence or absence of PEMV at a given transect. </w:t>
+      </w:r>
+      <w:r>
+        <w:t>Repeated sampling locations 150m to 250m in proximity not shown to prevent overlapping points on the map.</w:t>
+      </w:r>
+    </w:p>
+    <w:bookmarkEnd w:id="0"/>
     <w:p>
       <w:pPr>
         <w:spacing w:line="480" w:lineRule="auto"/>
@@ -90,10 +99,10 @@
           <w:noProof/>
         </w:rPr>
         <w:drawing>
-          <wp:inline distT="0" distB="0" distL="0" distR="0" wp14:anchorId="4A65BCC6" wp14:editId="3C07D345">
-            <wp:extent cx="5388137" cy="5810250"/>
-            <wp:effectExtent l="0" t="0" r="3175" b="0"/>
-            <wp:docPr id="2" name="Picture 2" descr="Map&#10;&#10;Description automatically generated"/>
+          <wp:inline distT="0" distB="0" distL="0" distR="0" wp14:anchorId="67A61841" wp14:editId="50C0D226">
+            <wp:extent cx="4900295" cy="5440897"/>
+            <wp:effectExtent l="0" t="0" r="0" b="7620"/>
+            <wp:docPr id="3" name="Picture 3" descr="Map&#10;&#10;Description automatically generated"/>
             <wp:cNvGraphicFramePr>
               <a:graphicFrameLocks xmlns:a="http://schemas.openxmlformats.org/drawingml/2006/main" noChangeAspect="1"/>
             </wp:cNvGraphicFramePr>
@@ -101,7 +110,7 @@
               <a:graphicData uri="http://schemas.openxmlformats.org/drawingml/2006/picture">
                 <pic:pic xmlns:pic="http://schemas.openxmlformats.org/drawingml/2006/picture">
                   <pic:nvPicPr>
-                    <pic:cNvPr id="2" name="Picture 2" descr="Map&#10;&#10;Description automatically generated"/>
+                    <pic:cNvPr id="3" name="Picture 3" descr="Map&#10;&#10;Description automatically generated"/>
                     <pic:cNvPicPr/>
                   </pic:nvPicPr>
                   <pic:blipFill rotWithShape="1">
@@ -112,13 +121,13 @@
                         </a:ext>
                       </a:extLst>
                     </a:blip>
-                    <a:srcRect l="28312" r="25320"/>
+                    <a:srcRect l="29007" r="25962"/>
                     <a:stretch/>
                   </pic:blipFill>
                   <pic:spPr bwMode="auto">
                     <a:xfrm>
                       <a:off x="0" y="0"/>
-                      <a:ext cx="5394155" cy="5816740"/>
+                      <a:ext cx="4908243" cy="5449721"/>
                     </a:xfrm>
                     <a:prstGeom prst="rect">
                       <a:avLst/>

</xml_diff>